<commit_message>
modified:   aus17.md 	modified:   exdocx.do 	modified:   exdocx.docx 	modified:   index.html
</commit_message>
<xml_diff>
--- a/exdocx.docx
+++ b/exdocx.docx
@@ -1,7 +1,71 @@
 
 <file path=word/document.xml><?xml version="1.0" encoding="utf-8"?>
-<w:document xmlns:w="http://schemas.openxmlformats.org/wordprocessingml/2006/main" xmlns:m="http://schemas.openxmlformats.org/officeDocument/2006/math" xmlns:r="http://schemas.openxmlformats.org/officeDocument/2006/relationships" xmlns:w14="http://schemas.microsoft.com/office/word/2010/wordml" xmlns:wp="http://schemas.openxmlformats.org/drawingml/2006/wordprocessingDrawing" xmlns:a="http://schemas.openxmlformats.org/drawingml/2006/main" xmlns:w15="http://schemas.microsoft.com/office/word/2012/wordml" xmlns:ns8="http://schemas.openxmlformats.org/schemaLibrary/2006/main" xmlns:mc="http://schemas.openxmlformats.org/markup-compatibility/2006" xmlns:wne="http://schemas.microsoft.com/office/word/2006/wordml" xmlns:c="http://schemas.openxmlformats.org/drawingml/2006/chart" xmlns:ns12="http://schemas.openxmlformats.org/drawingml/2006/chartDrawing" xmlns:dgm="http://schemas.openxmlformats.org/drawingml/2006/diagram" xmlns:pic="http://schemas.openxmlformats.org/drawingml/2006/picture" xmlns:xdr="http://schemas.openxmlformats.org/drawingml/2006/spreadsheetDrawing" xmlns:dsp="http://schemas.microsoft.com/office/drawing/2008/diagram" xmlns:ns17="urn:schemas-microsoft-com:office:excel" xmlns:o="urn:schemas-microsoft-com:office:office" xmlns:v="urn:schemas-microsoft-com:vml" xmlns:w10="urn:schemas-microsoft-com:office:word" xmlns:ns21="urn:schemas-microsoft-com:office:powerpoint" xmlns:ns23="http://schemas.microsoft.com/office/2006/coverPageProps" xmlns:odx="http://opendope.org/xpaths" xmlns:odc="http://opendope.org/conditions" xmlns:odq="http://opendope.org/questions" xmlns:oda="http://opendope.org/answers" xmlns:odi="http://opendope.org/components" xmlns:odgm="http://opendope.org/SmartArt/DataHierarchy" xmlns:ns30="http://schemas.openxmlformats.org/officeDocument/2006/bibliography" xmlns:ns31="http://schemas.openxmlformats.org/drawingml/2006/compatibility" xmlns:ns32="http://schemas.openxmlformats.org/drawingml/2006/lockedCanvas" mc:Ignorable="w14 w15">
+<w:document xmlns:w="http://schemas.openxmlformats.org/wordprocessingml/2006/main" xmlns:r="http://schemas.openxmlformats.org/officeDocument/2006/relationships" xmlns:w15="http://schemas.microsoft.com/office/word/2012/wordml" xmlns:w14="http://schemas.microsoft.com/office/word/2010/wordml" xmlns:m="http://schemas.openxmlformats.org/officeDocument/2006/math" xmlns:wp="http://schemas.openxmlformats.org/drawingml/2006/wordprocessingDrawing" xmlns:a="http://schemas.openxmlformats.org/drawingml/2006/main" xmlns:mc="http://schemas.openxmlformats.org/markup-compatibility/2006" xmlns:ns9="http://schemas.openxmlformats.org/schemaLibrary/2006/main" xmlns:wne="http://schemas.microsoft.com/office/word/2006/wordml" xmlns:c="http://schemas.openxmlformats.org/drawingml/2006/chart" xmlns:ns12="http://schemas.openxmlformats.org/drawingml/2006/chartDrawing" xmlns:dgm="http://schemas.openxmlformats.org/drawingml/2006/diagram" xmlns:pic="http://schemas.openxmlformats.org/drawingml/2006/picture" xmlns:xdr="http://schemas.openxmlformats.org/drawingml/2006/spreadsheetDrawing" xmlns:dsp="http://schemas.microsoft.com/office/drawing/2008/diagram" xmlns:ns17="urn:schemas-microsoft-com:office:excel" xmlns:o="urn:schemas-microsoft-com:office:office" xmlns:v="urn:schemas-microsoft-com:vml" xmlns:w10="urn:schemas-microsoft-com:office:word" xmlns:ns21="urn:schemas-microsoft-com:office:powerpoint" xmlns:ns23="http://schemas.microsoft.com/office/2006/coverPageProps" xmlns:odx="http://opendope.org/xpaths" xmlns:odc="http://opendope.org/conditions" xmlns:odq="http://opendope.org/questions" xmlns:oda="http://opendope.org/answers" xmlns:odi="http://opendope.org/components" xmlns:odgm="http://opendope.org/SmartArt/DataHierarchy" xmlns:ns30="http://schemas.openxmlformats.org/officeDocument/2006/bibliography" xmlns:ns31="http://schemas.openxmlformats.org/drawingml/2006/compatibility" xmlns:ns32="http://schemas.openxmlformats.org/drawingml/2006/lockedCanvas" mc:Ignorable="w14 w15">
   <w:body>
+    <w:p w14:paraId="ed838de" w14:textId="ed838de">
+      <w:pPr>
+        <w15:collapsed w:val="false"/>
+      </w:pPr>
+      <w:r>
+        <w:t/>
+      </w:r>
+      <w:r>
+        <w:t xml:space="preserve">In this toy example, let's use the </w:t>
+      </w:r>
+      <w:r>
+        <w:rPr>
+          <w:b w:val="true"/>
+        </w:rPr>
+        <w:t xml:space="preserve">auto </w:t>
+      </w:r>
+      <w:r>
+        <w:t xml:space="preserve">dataset—that perennial favorite of </w:t>
+      </w:r>
+      <w:r>
+        <w:t xml:space="preserve">the Stata manuals.</w:t>
+      </w:r>
+    </w:p>
+    <w:p>
+      <w:r>
+        <w:t/>
+      </w:r>
+      <w:r>
+        <w:t xml:space="preserve">We'll start by fitting two regression models. </w:t>
+      </w:r>
+      <w:r>
+        <w:t xml:space="preserve">The first model specifies </w:t>
+      </w:r>
+      <w:r>
+        <w:rPr>
+          <w:b w:val="true"/>
+        </w:rPr>
+        <w:t xml:space="preserve">price </w:t>
+      </w:r>
+      <w:r>
+        <w:t xml:space="preserve">only as a function of the mileage (</w:t>
+      </w:r>
+      <w:r>
+        <w:rPr>
+          <w:b w:val="true"/>
+        </w:rPr>
+        <w:t xml:space="preserve">mpg</w:t>
+      </w:r>
+      <w:r>
+        <w:t xml:space="preserve">) of the car. </w:t>
+      </w:r>
+      <w:r>
+        <w:t xml:space="preserve">The second adds an indicator for whether the car was imported from outside the U.S. (</w:t>
+      </w:r>
+      <w:r>
+        <w:rPr>
+          <w:b w:val="true"/>
+        </w:rPr>
+        <w:t xml:space="preserve">foreign</w:t>
+      </w:r>
+      <w:r>
+        <w:t xml:space="preserve">).</w:t>
+      </w:r>
+    </w:p>
     <w:tbl>
       <w:tblPr>
         <w:tblStyle w:val="TableGrid"/>
@@ -357,10 +421,7 @@
         </w:tc>
       </w:tr>
     </w:tbl>
-    <w:p w14:paraId="d75f5e3" w14:textId="d75f5e3">
-      <w:pPr>
-        <w15:collapsed w:val="false"/>
-      </w:pPr>
+    <w:p>
       <w:r>
         <w:t/>
       </w:r>
@@ -2640,7 +2701,7 @@
 </file>
 
 <file path=word/styles.xml><?xml version="1.0" encoding="utf-8"?>
-<w:styles xmlns:w="http://schemas.openxmlformats.org/wordprocessingml/2006/main" xmlns:m="http://schemas.openxmlformats.org/officeDocument/2006/math" xmlns:r="http://schemas.openxmlformats.org/officeDocument/2006/relationships" xmlns:w14="http://schemas.microsoft.com/office/word/2010/wordml" xmlns:wp="http://schemas.openxmlformats.org/drawingml/2006/wordprocessingDrawing" xmlns:a="http://schemas.openxmlformats.org/drawingml/2006/main" xmlns:w15="http://schemas.microsoft.com/office/word/2012/wordml" xmlns:ns8="http://schemas.openxmlformats.org/schemaLibrary/2006/main" xmlns:mc="http://schemas.openxmlformats.org/markup-compatibility/2006" xmlns:wne="http://schemas.microsoft.com/office/word/2006/wordml" xmlns:c="http://schemas.openxmlformats.org/drawingml/2006/chart" xmlns:ns12="http://schemas.openxmlformats.org/drawingml/2006/chartDrawing" xmlns:dgm="http://schemas.openxmlformats.org/drawingml/2006/diagram" xmlns:pic="http://schemas.openxmlformats.org/drawingml/2006/picture" xmlns:xdr="http://schemas.openxmlformats.org/drawingml/2006/spreadsheetDrawing" xmlns:dsp="http://schemas.microsoft.com/office/drawing/2008/diagram" xmlns:ns17="urn:schemas-microsoft-com:office:excel" xmlns:o="urn:schemas-microsoft-com:office:office" xmlns:v="urn:schemas-microsoft-com:vml" xmlns:w10="urn:schemas-microsoft-com:office:word" xmlns:ns21="urn:schemas-microsoft-com:office:powerpoint" xmlns:ns23="http://schemas.microsoft.com/office/2006/coverPageProps" xmlns:odx="http://opendope.org/xpaths" xmlns:odc="http://opendope.org/conditions" xmlns:odq="http://opendope.org/questions" xmlns:oda="http://opendope.org/answers" xmlns:odi="http://opendope.org/components" xmlns:odgm="http://opendope.org/SmartArt/DataHierarchy" xmlns:ns30="http://schemas.openxmlformats.org/officeDocument/2006/bibliography" xmlns:ns31="http://schemas.openxmlformats.org/drawingml/2006/compatibility" xmlns:ns32="http://schemas.openxmlformats.org/drawingml/2006/lockedCanvas">
+<w:styles xmlns:w="http://schemas.openxmlformats.org/wordprocessingml/2006/main" xmlns:r="http://schemas.openxmlformats.org/officeDocument/2006/relationships" xmlns:w15="http://schemas.microsoft.com/office/word/2012/wordml" xmlns:w14="http://schemas.microsoft.com/office/word/2010/wordml" xmlns:m="http://schemas.openxmlformats.org/officeDocument/2006/math" xmlns:wp="http://schemas.openxmlformats.org/drawingml/2006/wordprocessingDrawing" xmlns:a="http://schemas.openxmlformats.org/drawingml/2006/main" xmlns:mc="http://schemas.openxmlformats.org/markup-compatibility/2006" xmlns:ns9="http://schemas.openxmlformats.org/schemaLibrary/2006/main" xmlns:wne="http://schemas.microsoft.com/office/word/2006/wordml" xmlns:c="http://schemas.openxmlformats.org/drawingml/2006/chart" xmlns:ns12="http://schemas.openxmlformats.org/drawingml/2006/chartDrawing" xmlns:dgm="http://schemas.openxmlformats.org/drawingml/2006/diagram" xmlns:pic="http://schemas.openxmlformats.org/drawingml/2006/picture" xmlns:xdr="http://schemas.openxmlformats.org/drawingml/2006/spreadsheetDrawing" xmlns:dsp="http://schemas.microsoft.com/office/drawing/2008/diagram" xmlns:ns17="urn:schemas-microsoft-com:office:excel" xmlns:o="urn:schemas-microsoft-com:office:office" xmlns:v="urn:schemas-microsoft-com:vml" xmlns:w10="urn:schemas-microsoft-com:office:word" xmlns:ns21="urn:schemas-microsoft-com:office:powerpoint" xmlns:ns23="http://schemas.microsoft.com/office/2006/coverPageProps" xmlns:odx="http://opendope.org/xpaths" xmlns:odc="http://opendope.org/conditions" xmlns:odq="http://opendope.org/questions" xmlns:oda="http://opendope.org/answers" xmlns:odi="http://opendope.org/components" xmlns:odgm="http://opendope.org/SmartArt/DataHierarchy" xmlns:ns30="http://schemas.openxmlformats.org/officeDocument/2006/bibliography" xmlns:ns31="http://schemas.openxmlformats.org/drawingml/2006/compatibility" xmlns:ns32="http://schemas.openxmlformats.org/drawingml/2006/lockedCanvas">
   <w:docDefaults>
     <w:rPrDefault>
       <w:rPr>

</xml_diff>